<commit_message>
GitBook: [#687] Hot-fix release notes 5.0.1 & 5.0.2
</commit_message>
<xml_diff>
--- a/.gitbook/assets/Release Notes 5.0.2 (1).docx
+++ b/.gitbook/assets/Release Notes 5.0.2 (1).docx
@@ -68,12 +68,12 @@
           <wp:inline distB="114300" distT="114300" distL="114300" distR="114300">
             <wp:extent cx="2153240" cy="952761"/>
             <wp:effectExtent b="0" l="0" r="0" t="0"/>
-            <wp:docPr id="4" name="image2.png"/>
+            <wp:docPr id="4" name="image5.png"/>
             <a:graphic>
               <a:graphicData uri="http://schemas.openxmlformats.org/drawingml/2006/picture">
                 <pic:pic>
                   <pic:nvPicPr>
-                    <pic:cNvPr id="0" name="image2.png"/>
+                    <pic:cNvPr id="0" name="image5.png"/>
                     <pic:cNvPicPr preferRelativeResize="0"/>
                   </pic:nvPicPr>
                   <pic:blipFill>
@@ -574,7 +574,6 @@
         <w:tblStyle w:val="Table1"/>
         <w:tblW w:w="9540.0" w:type="dxa"/>
         <w:jc w:val="left"/>
-        <w:tblInd w:w="40.0" w:type="pct"/>
         <w:tblBorders>
           <w:top w:color="000000" w:space="0" w:sz="0" w:val="nil"/>
           <w:left w:color="000000" w:space="0" w:sz="0" w:val="nil"/>
@@ -934,6 +933,159 @@
           </w:p>
         </w:tc>
       </w:tr>
+      <w:tr>
+        <w:trPr>
+          <w:cantSplit w:val="0"/>
+          <w:trHeight w:val="330" w:hRule="atLeast"/>
+          <w:tblHeader w:val="0"/>
+        </w:trPr>
+        <w:tc>
+          <w:tcPr>
+            <w:tcBorders>
+              <w:top w:color="cccccc" w:space="0" w:sz="6" w:val="single"/>
+              <w:left w:color="000000" w:space="0" w:sz="6" w:val="single"/>
+              <w:bottom w:color="000000" w:space="0" w:sz="6" w:val="single"/>
+              <w:right w:color="000000" w:space="0" w:sz="6" w:val="single"/>
+            </w:tcBorders>
+            <w:shd w:fill="ffffff" w:val="clear"/>
+            <w:tcMar>
+              <w:top w:w="40.0" w:type="dxa"/>
+              <w:left w:w="40.0" w:type="dxa"/>
+              <w:bottom w:w="40.0" w:type="dxa"/>
+              <w:right w:w="40.0" w:type="dxa"/>
+            </w:tcMar>
+            <w:vAlign w:val="bottom"/>
+          </w:tcPr>
+          <w:p>
+            <w:pPr>
+              <w:widowControl w:val="0"/>
+              <w:jc w:val="right"/>
+              <w:rPr>
+                <w:color w:val="434343"/>
+              </w:rPr>
+            </w:pPr>
+            <w:r>
+              <w:rPr>
+                <w:color w:val="434343"/>
+                <w:rtl w:val="0"/>
+              </w:rPr>
+              <w:t xml:space="preserve">1.1</w:t>
+            </w:r>
+          </w:p>
+        </w:tc>
+        <w:tc>
+          <w:tcPr>
+            <w:tcBorders>
+              <w:top w:color="cccccc" w:space="0" w:sz="6" w:val="single"/>
+              <w:left w:color="cccccc" w:space="0" w:sz="6" w:val="single"/>
+              <w:bottom w:color="000000" w:space="0" w:sz="6" w:val="single"/>
+              <w:right w:color="000000" w:space="0" w:sz="6" w:val="single"/>
+            </w:tcBorders>
+            <w:shd w:fill="ffffff" w:val="clear"/>
+            <w:tcMar>
+              <w:top w:w="40.0" w:type="dxa"/>
+              <w:left w:w="40.0" w:type="dxa"/>
+              <w:bottom w:w="40.0" w:type="dxa"/>
+              <w:right w:w="40.0" w:type="dxa"/>
+            </w:tcMar>
+            <w:vAlign w:val="bottom"/>
+          </w:tcPr>
+          <w:p>
+            <w:pPr>
+              <w:widowControl w:val="0"/>
+              <w:rPr>
+                <w:color w:val="434343"/>
+              </w:rPr>
+            </w:pPr>
+            <w:r>
+              <w:rPr>
+                <w:color w:val="434343"/>
+                <w:rtl w:val="0"/>
+              </w:rPr>
+              <w:t xml:space="preserve">Modified</w:t>
+            </w:r>
+          </w:p>
+        </w:tc>
+        <w:tc>
+          <w:tcPr>
+            <w:tcBorders>
+              <w:top w:color="cccccc" w:space="0" w:sz="6" w:val="single"/>
+              <w:left w:color="cccccc" w:space="0" w:sz="6" w:val="single"/>
+              <w:bottom w:color="000000" w:space="0" w:sz="6" w:val="single"/>
+              <w:right w:color="000000" w:space="0" w:sz="6" w:val="single"/>
+            </w:tcBorders>
+            <w:shd w:fill="ffffff" w:val="clear"/>
+            <w:tcMar>
+              <w:top w:w="40.0" w:type="dxa"/>
+              <w:left w:w="40.0" w:type="dxa"/>
+              <w:bottom w:w="40.0" w:type="dxa"/>
+              <w:right w:w="40.0" w:type="dxa"/>
+            </w:tcMar>
+            <w:vAlign w:val="bottom"/>
+          </w:tcPr>
+          <w:p>
+            <w:pPr>
+              <w:widowControl w:val="0"/>
+              <w:rPr>
+                <w:color w:val="434343"/>
+              </w:rPr>
+            </w:pPr>
+            <w:r>
+              <w:rPr>
+                <w:color w:val="434343"/>
+                <w:rtl w:val="0"/>
+              </w:rPr>
+              <w:t xml:space="preserve">Documentation Team</w:t>
+            </w:r>
+          </w:p>
+        </w:tc>
+        <w:tc>
+          <w:tcPr>
+            <w:tcBorders>
+              <w:top w:color="cccccc" w:space="0" w:sz="6" w:val="single"/>
+              <w:left w:color="cccccc" w:space="0" w:sz="6" w:val="single"/>
+              <w:bottom w:color="000000" w:space="0" w:sz="6" w:val="single"/>
+              <w:right w:color="000000" w:space="0" w:sz="6" w:val="single"/>
+            </w:tcBorders>
+            <w:shd w:fill="ffffff" w:val="clear"/>
+            <w:tcMar>
+              <w:top w:w="40.0" w:type="dxa"/>
+              <w:left w:w="40.0" w:type="dxa"/>
+              <w:bottom w:w="40.0" w:type="dxa"/>
+              <w:right w:w="40.0" w:type="dxa"/>
+            </w:tcMar>
+            <w:vAlign w:val="bottom"/>
+          </w:tcPr>
+          <w:p>
+            <w:pPr>
+              <w:keepNext w:val="0"/>
+              <w:keepLines w:val="0"/>
+              <w:widowControl w:val="0"/>
+              <w:pBdr>
+                <w:top w:space="0" w:sz="0" w:val="nil"/>
+                <w:left w:space="0" w:sz="0" w:val="nil"/>
+                <w:bottom w:space="0" w:sz="0" w:val="nil"/>
+                <w:right w:space="0" w:sz="0" w:val="nil"/>
+                <w:between w:space="0" w:sz="0" w:val="nil"/>
+              </w:pBdr>
+              <w:shd w:fill="auto" w:val="clear"/>
+              <w:spacing w:after="0" w:before="0" w:line="276" w:lineRule="auto"/>
+              <w:ind w:left="0" w:right="0" w:firstLine="0"/>
+              <w:jc w:val="left"/>
+              <w:rPr>
+                <w:color w:val="434343"/>
+              </w:rPr>
+            </w:pPr>
+            <w:r>
+              <w:rPr>
+                <w:color w:val="434343"/>
+                <w:rtl w:val="0"/>
+              </w:rPr>
+              <w:t xml:space="preserve">November 18, 2022</w:t>
+            </w:r>
+          </w:p>
+        </w:tc>
+      </w:tr>
     </w:tbl>
     <w:p>
       <w:pPr>
@@ -1038,7 +1190,6 @@
         <w:tblStyle w:val="Table2"/>
         <w:tblW w:w="9330.0" w:type="dxa"/>
         <w:jc w:val="left"/>
-        <w:tblInd w:w="40.0" w:type="pct"/>
         <w:tblBorders>
           <w:top w:color="000000" w:space="0" w:sz="0" w:val="nil"/>
           <w:left w:color="000000" w:space="0" w:sz="0" w:val="nil"/>
@@ -1098,7 +1249,7 @@
                 <w:b w:val="1"/>
                 <w:rtl w:val="0"/>
               </w:rPr>
-              <w:t xml:space="preserve">Project</w:t>
+              <w:t xml:space="preserve">Building Block</w:t>
             </w:r>
             <w:r>
               <w:rPr>
@@ -1223,7 +1374,7 @@
                 <w:color w:val="434343"/>
                 <w:rtl w:val="0"/>
               </w:rPr>
-              <w:t xml:space="preserve">1</w:t>
+              <w:t xml:space="preserve">Sunbird ED</w:t>
             </w:r>
             <w:r>
               <w:rPr>
@@ -1295,7 +1446,7 @@
                 <w:color w:val="434343"/>
                 <w:rtl w:val="0"/>
               </w:rPr>
-              <w:t xml:space="preserve">Documentation Team</w:t>
+              <w:t xml:space="preserve">5.0.2</w:t>
             </w:r>
             <w:r>
               <w:rPr>
@@ -1662,7 +1813,6 @@
         <w:tblStyle w:val="Table3"/>
         <w:tblW w:w="9366.396226415094" w:type="dxa"/>
         <w:jc w:val="left"/>
-        <w:tblInd w:w="40.0" w:type="pct"/>
         <w:tblBorders>
           <w:top w:color="000000" w:space="0" w:sz="0" w:val="nil"/>
           <w:left w:color="000000" w:space="0" w:sz="0" w:val="nil"/>
@@ -2212,6 +2362,214 @@
           </w:p>
         </w:tc>
       </w:tr>
+      <w:tr>
+        <w:trPr>
+          <w:cantSplit w:val="0"/>
+          <w:trHeight w:val="2085" w:hRule="atLeast"/>
+          <w:tblHeader w:val="0"/>
+        </w:trPr>
+        <w:tc>
+          <w:tcPr>
+            <w:tcBorders>
+              <w:top w:color="cccccc" w:space="0" w:sz="6" w:val="single"/>
+              <w:left w:color="000000" w:space="0" w:sz="6" w:val="single"/>
+              <w:bottom w:color="000000" w:space="0" w:sz="6" w:val="single"/>
+              <w:right w:color="000000" w:space="0" w:sz="6" w:val="single"/>
+            </w:tcBorders>
+            <w:shd w:fill="ffffff" w:val="clear"/>
+            <w:tcMar>
+              <w:top w:w="40.0" w:type="dxa"/>
+              <w:left w:w="40.0" w:type="dxa"/>
+              <w:bottom w:w="40.0" w:type="dxa"/>
+              <w:right w:w="40.0" w:type="dxa"/>
+            </w:tcMar>
+            <w:vAlign w:val="bottom"/>
+          </w:tcPr>
+          <w:p>
+            <w:pPr>
+              <w:widowControl w:val="0"/>
+              <w:rPr>
+                <w:color w:val="434343"/>
+              </w:rPr>
+            </w:pPr>
+            <w:r>
+              <w:rPr>
+                <w:color w:val="434343"/>
+                <w:rtl w:val="0"/>
+              </w:rPr>
+              <w:t xml:space="preserve">3</w:t>
+            </w:r>
+          </w:p>
+        </w:tc>
+        <w:tc>
+          <w:tcPr>
+            <w:tcBorders>
+              <w:top w:color="cccccc" w:space="0" w:sz="6" w:val="single"/>
+              <w:left w:color="cccccc" w:space="0" w:sz="6" w:val="single"/>
+              <w:bottom w:color="000000" w:space="0" w:sz="6" w:val="single"/>
+              <w:right w:color="000000" w:space="0" w:sz="6" w:val="single"/>
+            </w:tcBorders>
+            <w:shd w:fill="ffffff" w:val="clear"/>
+            <w:tcMar>
+              <w:top w:w="40.0" w:type="dxa"/>
+              <w:left w:w="40.0" w:type="dxa"/>
+              <w:bottom w:w="40.0" w:type="dxa"/>
+              <w:right w:w="40.0" w:type="dxa"/>
+            </w:tcMar>
+            <w:vAlign w:val="bottom"/>
+          </w:tcPr>
+          <w:p>
+            <w:pPr>
+              <w:widowControl w:val="0"/>
+              <w:spacing w:line="240" w:lineRule="auto"/>
+              <w:rPr>
+                <w:b w:val="1"/>
+                <w:color w:val="434343"/>
+              </w:rPr>
+            </w:pPr>
+            <w:r>
+              <w:rPr>
+                <w:b w:val="1"/>
+                <w:color w:val="434343"/>
+                <w:rtl w:val="0"/>
+              </w:rPr>
+              <w:t xml:space="preserve">Table for observation with Rubric</w:t>
+            </w:r>
+          </w:p>
+          <w:p>
+            <w:pPr>
+              <w:widowControl w:val="0"/>
+              <w:spacing w:line="240" w:lineRule="auto"/>
+              <w:rPr>
+                <w:color w:val="434343"/>
+              </w:rPr>
+            </w:pPr>
+            <w:r>
+              <w:rPr>
+                <w:rtl w:val="0"/>
+              </w:rPr>
+            </w:r>
+          </w:p>
+          <w:p>
+            <w:pPr>
+              <w:widowControl w:val="0"/>
+              <w:spacing w:line="240" w:lineRule="auto"/>
+              <w:rPr>
+                <w:color w:val="434343"/>
+              </w:rPr>
+            </w:pPr>
+            <w:r>
+              <w:rPr>
+                <w:rtl w:val="0"/>
+              </w:rPr>
+            </w:r>
+          </w:p>
+          <w:p>
+            <w:pPr>
+              <w:widowControl w:val="0"/>
+              <w:spacing w:line="240" w:lineRule="auto"/>
+              <w:rPr>
+                <w:b w:val="1"/>
+                <w:color w:val="434343"/>
+              </w:rPr>
+            </w:pPr>
+            <w:r>
+              <w:rPr>
+                <w:color w:val="434343"/>
+                <w:rtl w:val="0"/>
+              </w:rPr>
+              <w:t xml:space="preserve">A new table chart is added as a separate tab in the existing report on the Admin Dashboard and Program Dashboard called ‘Observation with rubric report’ which will have table-level filters. Users will be able to download this filtered CSV</w:t>
+            </w:r>
+            <w:r>
+              <w:rPr>
+                <w:sz w:val="24"/>
+                <w:szCs w:val="24"/>
+                <w:rtl w:val="0"/>
+              </w:rPr>
+              <w:t xml:space="preserve">.</w:t>
+            </w:r>
+            <w:r>
+              <w:rPr>
+                <w:rtl w:val="0"/>
+              </w:rPr>
+            </w:r>
+          </w:p>
+        </w:tc>
+        <w:tc>
+          <w:tcPr>
+            <w:tcBorders>
+              <w:top w:color="cccccc" w:space="0" w:sz="6" w:val="single"/>
+              <w:left w:color="cccccc" w:space="0" w:sz="6" w:val="single"/>
+              <w:bottom w:color="000000" w:space="0" w:sz="6" w:val="single"/>
+              <w:right w:color="000000" w:space="0" w:sz="6" w:val="single"/>
+            </w:tcBorders>
+            <w:shd w:fill="ffffff" w:val="clear"/>
+            <w:tcMar>
+              <w:top w:w="40.0" w:type="dxa"/>
+              <w:left w:w="40.0" w:type="dxa"/>
+              <w:bottom w:w="40.0" w:type="dxa"/>
+              <w:right w:w="40.0" w:type="dxa"/>
+            </w:tcMar>
+            <w:vAlign w:val="bottom"/>
+          </w:tcPr>
+          <w:p>
+            <w:pPr>
+              <w:widowControl w:val="0"/>
+              <w:rPr>
+                <w:color w:val="434343"/>
+              </w:rPr>
+            </w:pPr>
+            <w:r>
+              <w:rPr>
+                <w:color w:val="434343"/>
+                <w:rtl w:val="0"/>
+              </w:rPr>
+              <w:t xml:space="preserve">Sunbird Mobile App</w:t>
+            </w:r>
+          </w:p>
+        </w:tc>
+        <w:tc>
+          <w:tcPr>
+            <w:tcBorders>
+              <w:top w:color="cccccc" w:space="0" w:sz="6" w:val="single"/>
+              <w:left w:color="cccccc" w:space="0" w:sz="6" w:val="single"/>
+              <w:bottom w:color="000000" w:space="0" w:sz="6" w:val="single"/>
+              <w:right w:color="000000" w:space="0" w:sz="6" w:val="single"/>
+            </w:tcBorders>
+            <w:shd w:fill="ffffff" w:val="clear"/>
+            <w:tcMar>
+              <w:top w:w="40.0" w:type="dxa"/>
+              <w:left w:w="40.0" w:type="dxa"/>
+              <w:bottom w:w="40.0" w:type="dxa"/>
+              <w:right w:w="40.0" w:type="dxa"/>
+            </w:tcMar>
+            <w:vAlign w:val="bottom"/>
+          </w:tcPr>
+          <w:p>
+            <w:pPr>
+              <w:widowControl w:val="0"/>
+              <w:spacing w:line="240" w:lineRule="auto"/>
+              <w:rPr>
+                <w:color w:val="1155cc"/>
+              </w:rPr>
+            </w:pPr>
+            <w:hyperlink r:id="rId10">
+              <w:r>
+                <w:rPr>
+                  <w:color w:val="1155cc"/>
+                  <w:rtl w:val="0"/>
+                </w:rPr>
+                <w:t xml:space="preserve">RRHE-38</w:t>
+              </w:r>
+            </w:hyperlink>
+            <w:r>
+              <w:rPr>
+                <w:rtl w:val="0"/>
+              </w:rPr>
+            </w:r>
+          </w:p>
+        </w:tc>
+      </w:tr>
     </w:tbl>
     <w:p>
       <w:pPr>
@@ -2291,66 +2649,6 @@
       <w:pPr>
         <w:spacing w:after="240" w:before="240" w:lineRule="auto"/>
         <w:rPr/>
-      </w:pPr>
-      <w:r>
-        <w:rPr>
-          <w:rtl w:val="0"/>
-        </w:rPr>
-      </w:r>
-    </w:p>
-    <w:p>
-      <w:pPr>
-        <w:spacing w:after="240" w:before="240" w:lineRule="auto"/>
-        <w:rPr>
-          <w:b w:val="1"/>
-          <w:sz w:val="28"/>
-          <w:szCs w:val="28"/>
-        </w:rPr>
-      </w:pPr>
-      <w:r>
-        <w:rPr>
-          <w:rtl w:val="0"/>
-        </w:rPr>
-      </w:r>
-    </w:p>
-    <w:p>
-      <w:pPr>
-        <w:spacing w:after="240" w:before="240" w:lineRule="auto"/>
-        <w:rPr>
-          <w:b w:val="1"/>
-          <w:sz w:val="28"/>
-          <w:szCs w:val="28"/>
-        </w:rPr>
-      </w:pPr>
-      <w:r>
-        <w:rPr>
-          <w:rtl w:val="0"/>
-        </w:rPr>
-      </w:r>
-    </w:p>
-    <w:p>
-      <w:pPr>
-        <w:spacing w:after="240" w:before="240" w:lineRule="auto"/>
-        <w:rPr>
-          <w:b w:val="1"/>
-          <w:sz w:val="28"/>
-          <w:szCs w:val="28"/>
-        </w:rPr>
-      </w:pPr>
-      <w:r>
-        <w:rPr>
-          <w:rtl w:val="0"/>
-        </w:rPr>
-      </w:r>
-    </w:p>
-    <w:p>
-      <w:pPr>
-        <w:spacing w:after="240" w:before="240" w:lineRule="auto"/>
-        <w:rPr>
-          <w:b w:val="1"/>
-          <w:sz w:val="28"/>
-          <w:szCs w:val="28"/>
-        </w:rPr>
       </w:pPr>
       <w:r>
         <w:rPr>
@@ -2437,7 +2735,7 @@
         <w:tblStyle w:val="Table4"/>
         <w:tblW w:w="9585.0" w:type="dxa"/>
         <w:jc w:val="left"/>
-        <w:tblInd w:w="-5.0" w:type="dxa"/>
+        <w:tblInd w:w="-45.0" w:type="dxa"/>
         <w:tblBorders>
           <w:top w:color="000000" w:space="0" w:sz="0" w:val="nil"/>
           <w:left w:color="000000" w:space="0" w:sz="0" w:val="nil"/>
@@ -2727,7 +3025,7 @@
                 <w:szCs w:val="20"/>
               </w:rPr>
             </w:pPr>
-            <w:hyperlink r:id="rId10">
+            <w:hyperlink r:id="rId11">
               <w:r>
                 <w:rPr>
                   <w:color w:val="1155cc"/>
@@ -2913,7 +3211,7 @@
                 <w:szCs w:val="20"/>
               </w:rPr>
             </w:pPr>
-            <w:hyperlink r:id="rId11">
+            <w:hyperlink r:id="rId12">
               <w:r>
                 <w:rPr>
                   <w:color w:val="1155cc"/>
@@ -3100,7 +3398,7 @@
                 <w:szCs w:val="20"/>
               </w:rPr>
             </w:pPr>
-            <w:hyperlink r:id="rId12">
+            <w:hyperlink r:id="rId13">
               <w:r>
                 <w:rPr>
                   <w:color w:val="1155cc"/>
@@ -3283,7 +3581,7 @@
                 <w:szCs w:val="20"/>
               </w:rPr>
             </w:pPr>
-            <w:hyperlink r:id="rId13">
+            <w:hyperlink r:id="rId14">
               <w:r>
                 <w:rPr>
                   <w:color w:val="1155cc"/>
@@ -3479,7 +3777,7 @@
                 <w:szCs w:val="20"/>
               </w:rPr>
             </w:pPr>
-            <w:hyperlink r:id="rId14">
+            <w:hyperlink r:id="rId15">
               <w:r>
                 <w:rPr>
                   <w:color w:val="1155cc"/>
@@ -3675,7 +3973,7 @@
                 <w:szCs w:val="20"/>
               </w:rPr>
             </w:pPr>
-            <w:hyperlink r:id="rId15">
+            <w:hyperlink r:id="rId16">
               <w:r>
                 <w:rPr>
                   <w:color w:val="1155cc"/>
@@ -3878,7 +4176,7 @@
                 <w:szCs w:val="20"/>
               </w:rPr>
             </w:pPr>
-            <w:hyperlink r:id="rId16">
+            <w:hyperlink r:id="rId17">
               <w:r>
                 <w:rPr>
                   <w:color w:val="1155cc"/>
@@ -4074,7 +4372,7 @@
                 <w:szCs w:val="20"/>
               </w:rPr>
             </w:pPr>
-            <w:hyperlink r:id="rId17">
+            <w:hyperlink r:id="rId18">
               <w:r>
                 <w:rPr>
                   <w:color w:val="1155cc"/>
@@ -4277,7 +4575,7 @@
                 <w:szCs w:val="20"/>
               </w:rPr>
             </w:pPr>
-            <w:hyperlink r:id="rId18">
+            <w:hyperlink r:id="rId19">
               <w:r>
                 <w:rPr>
                   <w:color w:val="1155cc"/>
@@ -4407,10 +4705,10 @@
       </w:r>
     </w:p>
     <w:sectPr>
-      <w:headerReference r:id="rId19" w:type="default"/>
-      <w:headerReference r:id="rId20" w:type="first"/>
-      <w:footerReference r:id="rId21" w:type="default"/>
-      <w:footerReference r:id="rId22" w:type="first"/>
+      <w:headerReference r:id="rId20" w:type="default"/>
+      <w:headerReference r:id="rId21" w:type="first"/>
+      <w:footerReference r:id="rId22" w:type="default"/>
+      <w:footerReference r:id="rId23" w:type="first"/>
       <w:pgSz w:h="15840" w:w="12240" w:orient="portrait"/>
       <w:pgMar w:bottom="1440" w:top="1440" w:left="1440" w:right="1440" w:header="720" w:footer="720"/>
       <w:pgNumType w:start="0"/>
@@ -4510,12 +4808,12 @@
           <wp:extent cx="5943600" cy="7442200"/>
           <wp:effectExtent b="0" l="0" r="0" t="0"/>
           <wp:wrapNone/>
-          <wp:docPr id="5" name="image5.png"/>
+          <wp:docPr id="5" name="image3.png"/>
           <a:graphic>
             <a:graphicData uri="http://schemas.openxmlformats.org/drawingml/2006/picture">
               <pic:pic>
                 <pic:nvPicPr>
-                  <pic:cNvPr id="0" name="image5.png"/>
+                  <pic:cNvPr id="0" name="image3.png"/>
                   <pic:cNvPicPr preferRelativeResize="0"/>
                 </pic:nvPicPr>
                 <pic:blipFill>
@@ -4573,12 +4871,12 @@
         <wp:inline distB="114300" distT="114300" distL="114300" distR="114300">
           <wp:extent cx="523875" cy="457200"/>
           <wp:effectExtent b="0" l="0" r="0" t="0"/>
-          <wp:docPr id="1" name="image1.png"/>
+          <wp:docPr id="1" name="image2.png"/>
           <a:graphic>
             <a:graphicData uri="http://schemas.openxmlformats.org/drawingml/2006/picture">
               <pic:pic>
                 <pic:nvPicPr>
-                  <pic:cNvPr id="0" name="image1.png"/>
+                  <pic:cNvPr id="0" name="image2.png"/>
                   <pic:cNvPicPr preferRelativeResize="0"/>
                 </pic:nvPicPr>
                 <pic:blipFill>
@@ -4611,12 +4909,12 @@
         <wp:inline distB="114300" distT="114300" distL="114300" distR="114300">
           <wp:extent cx="1314450" cy="466725"/>
           <wp:effectExtent b="0" l="0" r="0" t="0"/>
-          <wp:docPr id="3" name="image3.png"/>
+          <wp:docPr id="3" name="image1.png"/>
           <a:graphic>
             <a:graphicData uri="http://schemas.openxmlformats.org/drawingml/2006/picture">
               <pic:pic>
                 <pic:nvPicPr>
-                  <pic:cNvPr id="0" name="image3.png"/>
+                  <pic:cNvPr id="0" name="image1.png"/>
                   <pic:cNvPicPr preferRelativeResize="0"/>
                 </pic:nvPicPr>
                 <pic:blipFill>

</xml_diff>